<commit_message>
Art bible 1/3 complete
</commit_message>
<xml_diff>
--- a/Documentation/Art Bible.docx
+++ b/Documentation/Art Bible.docx
@@ -31,8 +31,13 @@
       <w:r>
         <w:t xml:space="preserve"> nice feeling.</w:t>
       </w:r>
-    </w:p>
-    <w:p/>
+      <w:r>
+        <w:t xml:space="preserve"> Assets will be made in a low polygon style to help the engine implement and help minimise the creation time.</w:t>
+      </w:r>
+      <w:r>
+        <w:t xml:space="preserve"> This will give the game a simplistic feeling wile cutting asset creation time and giving the game a professional feeling touch.</w:t>
+      </w:r>
+    </w:p>
     <w:p>
       <w:pPr>
         <w:pStyle w:val="Heading1"/>
@@ -59,20 +64,42 @@
     </w:p>
     <w:p>
       <w:r>
-        <w:t xml:space="preserve">Characters will be low poly to help with the </w:t>
+        <w:t>Characters will be low poly to help with</w:t>
+      </w:r>
+      <w:r>
+        <w:t xml:space="preserve"> the creation process and help keep the time used creating it to a minimum while still crating a well-polished product. The player character will be a 1</w:t>
+      </w:r>
+      <w:r>
+        <w:rPr>
+          <w:vertAlign w:val="superscript"/>
+        </w:rPr>
+        <w:t>st</w:t>
+      </w:r>
+      <w:r>
+        <w:t xml:space="preserve"> person character so there will not be any player model needed to be created. This will help speed up the creation process of the level through my learning and creating a player character. The viewable characters will be in photographs and memories. Two versions of all characters will be made. One young and one old. This will help give the illusion of the player having dementia.</w:t>
+      </w:r>
+    </w:p>
+    <w:p>
+      <w:pPr>
+        <w:pStyle w:val="Heading1"/>
+      </w:pPr>
+      <w:r>
+        <w:t>Level of detail</w:t>
+      </w:r>
+      <w:r>
+        <w:t xml:space="preserve"> </w:t>
+      </w:r>
+    </w:p>
+    <w:p>
+      <w:r>
+        <w:t xml:space="preserve">The level of detail in the final creation of this project will be </w:t>
+      </w:r>
+      <w:r>
+        <w:t xml:space="preserve">low poly to help keep the </w:t>
       </w:r>
       <w:bookmarkStart w:id="0" w:name="_GoBack"/>
       <w:bookmarkEnd w:id="0"/>
     </w:p>
-    <w:p>
-      <w:pPr>
-        <w:pStyle w:val="Heading1"/>
-      </w:pPr>
-      <w:r>
-        <w:t>Level of detail</w:t>
-      </w:r>
-    </w:p>
-    <w:p/>
     <w:p>
       <w:pPr>
         <w:pStyle w:val="Heading1"/>
@@ -934,7 +961,7 @@
 </file>
 
 <file path=customXml/itemProps1.xml><?xml version="1.0" encoding="utf-8"?>
-<ds:datastoreItem xmlns:ds="http://schemas.openxmlformats.org/officeDocument/2006/customXml" ds:itemID="{404AAC60-0F43-4D43-976A-F812DA261EAB}">
+<ds:datastoreItem xmlns:ds="http://schemas.openxmlformats.org/officeDocument/2006/customXml" ds:itemID="{00BAD130-6952-4D56-B512-BBBDCE61255F}">
   <ds:schemaRefs>
     <ds:schemaRef ds:uri="http://schemas.openxmlformats.org/officeDocument/2006/bibliography"/>
   </ds:schemaRefs>

</xml_diff>